<commit_message>
New Focus  US POLICE
</commit_message>
<xml_diff>
--- a/CuriousConquersProject/DATA/New/Resources.docx
+++ b/CuriousConquersProject/DATA/New/Resources.docx
@@ -1290,6 +1290,9 @@
     <w:p>
       <w:pPr>
         <w:pStyle w:val="NormalWeb"/>
+        <w:pBdr>
+          <w:bottom w:val="single" w:sz="6" w:space="1" w:color="auto"/>
+        </w:pBdr>
         <w:rPr>
           <w:color w:val="000000"/>
         </w:rPr>
@@ -1304,19 +1307,22 @@
     <w:p>
       <w:pPr>
         <w:pStyle w:val="NormalWeb"/>
-        <w:rPr>
-          <w:color w:val="000000" w:themeColor="text1"/>
-        </w:rPr>
-      </w:pPr>
-    </w:p>
-    <w:p>
-      <w:pPr>
-        <w:pStyle w:val="NormalWeb"/>
-        <w:spacing w:before="0" w:beforeAutospacing="0" w:after="0" w:afterAutospacing="0" w:line="480" w:lineRule="atLeast"/>
-        <w:rPr>
-          <w:color w:val="000000" w:themeColor="text1"/>
-        </w:rPr>
-      </w:pPr>
+        <w:spacing w:after="0" w:line="480" w:lineRule="atLeast"/>
+        <w:ind w:left="600" w:hanging="600"/>
+        <w:rPr>
+          <w:color w:val="000000"/>
+          <w:sz w:val="48"/>
+          <w:szCs w:val="48"/>
+        </w:rPr>
+      </w:pPr>
+      <w:r>
+        <w:rPr>
+          <w:color w:val="000000"/>
+          <w:sz w:val="48"/>
+          <w:szCs w:val="48"/>
+        </w:rPr>
+        <w:t>Office of Justice Programs</w:t>
+      </w:r>
     </w:p>
     <w:p>
       <w:pPr>
@@ -1324,52 +1330,121 @@
         <w:spacing w:before="0" w:beforeAutospacing="0" w:after="0" w:afterAutospacing="0" w:line="480" w:lineRule="atLeast"/>
         <w:ind w:left="600" w:hanging="600"/>
         <w:rPr>
-          <w:color w:val="000000" w:themeColor="text1"/>
-        </w:rPr>
-      </w:pPr>
-    </w:p>
-    <w:p>
-      <w:pPr>
-        <w:pStyle w:val="NormalWeb"/>
-        <w:rPr>
-          <w:color w:val="000000" w:themeColor="text1"/>
-        </w:rPr>
-      </w:pPr>
-      <w:r>
-        <w:rPr>
-          <w:color w:val="000000" w:themeColor="text1"/>
+          <w:color w:val="000000"/>
+        </w:rPr>
+      </w:pPr>
+      <w:r>
+        <w:rPr>
+          <w:color w:val="000000"/>
+        </w:rPr>
+        <w:t>Your Partner for Safer Communities</w:t>
+      </w:r>
+    </w:p>
+    <w:p>
+      <w:pPr>
+        <w:pStyle w:val="NormalWeb"/>
+        <w:spacing w:before="0" w:beforeAutospacing="0" w:after="0" w:afterAutospacing="0" w:line="480" w:lineRule="atLeast"/>
+        <w:ind w:left="600" w:hanging="600"/>
+        <w:rPr>
+          <w:color w:val="000000"/>
+        </w:rPr>
+      </w:pPr>
+      <w:r>
+        <w:rPr>
+          <w:color w:val="000000"/>
+        </w:rPr>
+        <w:lastRenderedPageBreak/>
+        <w:t xml:space="preserve">Arrests by offense, age, and gender. (2020). Retrieved February 21, 2023, from Ojjdp.gov website: </w:t>
+      </w:r>
+      <w:proofErr w:type="gramStart"/>
+      <w:r>
+        <w:rPr>
+          <w:color w:val="000000"/>
+        </w:rPr>
+        <w:t>https://www.ojjdp.gov/ojstatbb/crime/ucr.asp?table_in=1</w:t>
+      </w:r>
+      <w:proofErr w:type="gramEnd"/>
+    </w:p>
+    <w:p>
+      <w:pPr>
+        <w:pStyle w:val="NormalWeb"/>
+        <w:spacing w:before="0" w:beforeAutospacing="0" w:after="0" w:afterAutospacing="0" w:line="480" w:lineRule="atLeast"/>
+        <w:ind w:left="600" w:hanging="600"/>
+        <w:rPr>
+          <w:color w:val="000000"/>
+        </w:rPr>
+      </w:pPr>
+      <w:r>
+        <w:rPr>
+          <w:color w:val="000000"/>
         </w:rPr>
         <w:t>‌</w:t>
       </w:r>
     </w:p>
     <w:p>
       <w:pPr>
-        <w:rPr>
-          <w:rFonts w:ascii="Times New Roman" w:hAnsi="Times New Roman" w:cs="Times New Roman"/>
-          <w:color w:val="000000" w:themeColor="text1"/>
-        </w:rPr>
-      </w:pPr>
-    </w:p>
-    <w:p>
-      <w:pPr>
-        <w:rPr>
-          <w:rFonts w:ascii="Times New Roman" w:hAnsi="Times New Roman" w:cs="Times New Roman"/>
+        <w:pStyle w:val="NormalWeb"/>
+        <w:rPr>
+          <w:color w:val="000000"/>
+        </w:rPr>
+      </w:pPr>
+      <w:r>
+        <w:rPr>
+          <w:color w:val="000000"/>
+        </w:rPr>
+        <w:t>‌</w:t>
+      </w:r>
+    </w:p>
+    <w:p>
+      <w:pPr>
+        <w:pStyle w:val="NormalWeb"/>
+        <w:rPr>
+          <w:color w:val="000000"/>
+        </w:rPr>
+      </w:pPr>
+    </w:p>
+    <w:p>
+      <w:pPr>
+        <w:pStyle w:val="NormalWeb"/>
+        <w:rPr>
+          <w:color w:val="000000" w:themeColor="text1"/>
+        </w:rPr>
+      </w:pPr>
+    </w:p>
+    <w:p>
+      <w:pPr>
+        <w:pStyle w:val="NormalWeb"/>
+        <w:spacing w:before="0" w:beforeAutospacing="0" w:after="0" w:afterAutospacing="0" w:line="480" w:lineRule="atLeast"/>
+        <w:rPr>
+          <w:color w:val="000000" w:themeColor="text1"/>
+        </w:rPr>
+      </w:pPr>
+    </w:p>
+    <w:p>
+      <w:pPr>
+        <w:pStyle w:val="NormalWeb"/>
+        <w:spacing w:before="0" w:beforeAutospacing="0" w:after="0" w:afterAutospacing="0" w:line="480" w:lineRule="atLeast"/>
+        <w:ind w:left="600" w:hanging="600"/>
+        <w:rPr>
+          <w:color w:val="000000" w:themeColor="text1"/>
+        </w:rPr>
+      </w:pPr>
+    </w:p>
+    <w:p>
+      <w:pPr>
+        <w:pStyle w:val="NormalWeb"/>
+        <w:rPr>
           <w:color w:val="000000" w:themeColor="text1"/>
           <w:sz w:val="21"/>
           <w:szCs w:val="21"/>
         </w:rPr>
       </w:pPr>
-    </w:p>
-    <w:p>
-      <w:pPr>
-        <w:textAlignment w:val="center"/>
-        <w:rPr>
-          <w:rFonts w:ascii="Times New Roman" w:hAnsi="Times New Roman" w:cs="Times New Roman"/>
-          <w:color w:val="000000" w:themeColor="text1"/>
-          <w:sz w:val="21"/>
-          <w:szCs w:val="21"/>
-        </w:rPr>
-      </w:pPr>
+      <w:r>
+        <w:rPr>
+          <w:color w:val="000000" w:themeColor="text1"/>
+        </w:rPr>
+        <w:t>‌</w:t>
+      </w:r>
     </w:p>
     <w:sectPr>
       <w:pgSz w:w="12240" w:h="15840"/>
@@ -2018,7 +2093,6 @@
     <w:name w:val="Normal (Web)"/>
     <w:basedOn w:val="Normal"/>
     <w:uiPriority w:val="99"/>
-    <w:semiHidden/>
     <w:unhideWhenUsed/>
     <w:rsid w:val="008A3931"/>
     <w:pPr>

</xml_diff>